<commit_message>
.net framework MVC Started
</commit_message>
<xml_diff>
--- a/CSharp_Docs.docx
+++ b/CSharp_Docs.docx
@@ -33,19 +33,49 @@
     <w:p/>
     <w:p/>
     <w:p>
+      <w:pPr>
+        <w:rPr>
+          <w:b/>
+          <w:bCs/>
+          <w:u w:val="single"/>
+        </w:rPr>
+      </w:pPr>
       <w:r>
         <w:lastRenderedPageBreak/>
-        <w:t xml:space="preserve">                                          Basics   </w:t>
-      </w:r>
-      <w:proofErr w:type="gramStart"/>
-      <w:r>
+        <w:t xml:space="preserve">                                          </w:t>
+      </w:r>
+      <w:r>
+        <w:rPr>
+          <w:b/>
+          <w:bCs/>
+          <w:u w:val="single"/>
+        </w:rPr>
+        <w:t xml:space="preserve">Basics   </w:t>
+      </w:r>
+      <w:proofErr w:type="gramStart"/>
+      <w:r>
+        <w:rPr>
+          <w:b/>
+          <w:bCs/>
+          <w:u w:val="single"/>
+        </w:rPr>
         <w:t>of  C#</w:t>
       </w:r>
       <w:proofErr w:type="gramEnd"/>
     </w:p>
     <w:p/>
     <w:p>
-      <w:r>
+      <w:pPr>
+        <w:rPr>
+          <w:b/>
+          <w:bCs/>
+        </w:rPr>
+      </w:pPr>
+      <w:r>
+        <w:rPr>
+          <w:b/>
+          <w:bCs/>
+        </w:rPr>
         <w:t>1) Explore the basic concepts.</w:t>
       </w:r>
     </w:p>
@@ -268,20 +298,43 @@
     <w:p>
       <w:pPr>
         <w:spacing w:after="0"/>
-      </w:pPr>
-      <w:r>
-        <w:t xml:space="preserve">            // Data </w:t>
-      </w:r>
-      <w:proofErr w:type="gramStart"/>
-      <w:r>
+        <w:rPr>
+          <w:b/>
+          <w:bCs/>
+        </w:rPr>
+      </w:pPr>
+      <w:r>
+        <w:t xml:space="preserve">            </w:t>
+      </w:r>
+      <w:r>
+        <w:rPr>
+          <w:b/>
+          <w:bCs/>
+        </w:rPr>
+        <w:t xml:space="preserve">// Data </w:t>
+      </w:r>
+      <w:proofErr w:type="gramStart"/>
+      <w:r>
+        <w:rPr>
+          <w:b/>
+          <w:bCs/>
+        </w:rPr>
         <w:t>types  and</w:t>
       </w:r>
       <w:proofErr w:type="gramEnd"/>
       <w:r>
+        <w:rPr>
+          <w:b/>
+          <w:bCs/>
+        </w:rPr>
         <w:t xml:space="preserve"> </w:t>
       </w:r>
       <w:proofErr w:type="spellStart"/>
       <w:r>
+        <w:rPr>
+          <w:b/>
+          <w:bCs/>
+        </w:rPr>
         <w:t>varibles</w:t>
       </w:r>
       <w:proofErr w:type="spellEnd"/>
@@ -483,9 +536,20 @@
     <w:p>
       <w:pPr>
         <w:spacing w:after="0"/>
-      </w:pPr>
-      <w:r>
-        <w:t xml:space="preserve">            // Working with strings</w:t>
+        <w:rPr>
+          <w:b/>
+          <w:bCs/>
+        </w:rPr>
+      </w:pPr>
+      <w:r>
+        <w:t xml:space="preserve">            </w:t>
+      </w:r>
+      <w:r>
+        <w:rPr>
+          <w:b/>
+          <w:bCs/>
+        </w:rPr>
+        <w:t>// Working with strings</w:t>
       </w:r>
     </w:p>
     <w:p>
@@ -750,10 +814,24 @@
     </w:p>
     <w:p/>
     <w:p>
-      <w:r>
+      <w:pPr>
+        <w:rPr>
+          <w:b/>
+          <w:bCs/>
+        </w:rPr>
+      </w:pPr>
+      <w:r>
+        <w:rPr>
+          <w:b/>
+          <w:bCs/>
+        </w:rPr>
         <w:t>2)</w:t>
       </w:r>
       <w:r>
+        <w:rPr>
+          <w:b/>
+          <w:bCs/>
+        </w:rPr>
         <w:t xml:space="preserve">  Conditional statements and loops </w:t>
       </w:r>
     </w:p>
@@ -1057,7 +1135,19 @@
       </w:pPr>
     </w:p>
     <w:p>
-      <w:r>
+      <w:pPr>
+        <w:rPr>
+          <w:b/>
+          <w:bCs/>
+          <w:u w:val="single"/>
+        </w:rPr>
+      </w:pPr>
+      <w:r>
+        <w:rPr>
+          <w:b/>
+          <w:bCs/>
+          <w:u w:val="single"/>
+        </w:rPr>
         <w:t>Switch case</w:t>
       </w:r>
     </w:p>
@@ -1386,12 +1476,34 @@
     </w:p>
     <w:p/>
     <w:p>
-      <w:r>
+      <w:pPr>
+        <w:rPr>
+          <w:b/>
+          <w:bCs/>
+          <w:u w:val="single"/>
+        </w:rPr>
+      </w:pPr>
+      <w:r>
+        <w:rPr>
+          <w:b/>
+          <w:bCs/>
+          <w:u w:val="single"/>
+        </w:rPr>
         <w:t>For and while loop</w:t>
       </w:r>
     </w:p>
     <w:p>
-      <w:r>
+      <w:pPr>
+        <w:rPr>
+          <w:b/>
+          <w:bCs/>
+        </w:rPr>
+      </w:pPr>
+      <w:r>
+        <w:rPr>
+          <w:b/>
+          <w:bCs/>
+        </w:rPr>
         <w:t>// while loop</w:t>
       </w:r>
     </w:p>
@@ -1497,7 +1609,17 @@
     </w:p>
     <w:p/>
     <w:p>
-      <w:r>
+      <w:pPr>
+        <w:rPr>
+          <w:b/>
+          <w:bCs/>
+        </w:rPr>
+      </w:pPr>
+      <w:r>
+        <w:rPr>
+          <w:b/>
+          <w:bCs/>
+        </w:rPr>
         <w:t>// for loop</w:t>
       </w:r>
     </w:p>
@@ -1593,8 +1715,16 @@
     <w:p>
       <w:pPr>
         <w:spacing w:after="0"/>
-      </w:pPr>
-      <w:r>
+        <w:rPr>
+          <w:b/>
+          <w:bCs/>
+        </w:rPr>
+      </w:pPr>
+      <w:r>
+        <w:rPr>
+          <w:b/>
+          <w:bCs/>
+        </w:rPr>
         <w:t>3) Array</w:t>
       </w:r>
     </w:p>
@@ -1656,8 +1786,16 @@
     <w:p>
       <w:pPr>
         <w:spacing w:after="0"/>
-      </w:pPr>
-      <w:r>
+        <w:rPr>
+          <w:b/>
+          <w:bCs/>
+        </w:rPr>
+      </w:pPr>
+      <w:r>
+        <w:rPr>
+          <w:b/>
+          <w:bCs/>
+        </w:rPr>
         <w:t>// print details using for loop</w:t>
       </w:r>
     </w:p>
@@ -1762,8 +1900,16 @@
     <w:p>
       <w:pPr>
         <w:spacing w:after="0"/>
-      </w:pPr>
-      <w:r>
+        <w:rPr>
+          <w:b/>
+          <w:bCs/>
+        </w:rPr>
+      </w:pPr>
+      <w:r>
+        <w:rPr>
+          <w:b/>
+          <w:bCs/>
+        </w:rPr>
         <w:t>// sort array</w:t>
       </w:r>
     </w:p>
@@ -1799,14 +1945,6 @@
       <w:pPr>
         <w:spacing w:after="0"/>
       </w:pPr>
-      <w:r>
-        <w:t>// print details using for loop</w:t>
-      </w:r>
-    </w:p>
-    <w:p>
-      <w:pPr>
-        <w:spacing w:after="0"/>
-      </w:pPr>
       <w:proofErr w:type="spellStart"/>
       <w:r>
         <w:t>Console.WriteLine</w:t>
@@ -1829,6 +1967,29 @@
     <w:p>
       <w:pPr>
         <w:spacing w:after="0"/>
+        <w:rPr>
+          <w:b/>
+          <w:bCs/>
+        </w:rPr>
+      </w:pPr>
+      <w:r>
+        <w:rPr>
+          <w:b/>
+          <w:bCs/>
+        </w:rPr>
+        <w:t>//</w:t>
+      </w:r>
+      <w:r>
+        <w:rPr>
+          <w:b/>
+          <w:bCs/>
+        </w:rPr>
+        <w:t>Foreach</w:t>
+      </w:r>
+    </w:p>
+    <w:p>
+      <w:pPr>
+        <w:spacing w:after="0"/>
       </w:pPr>
       <w:r>
         <w:t xml:space="preserve">foreach (string </w:t>
@@ -1931,12 +2092,24 @@
     <w:p>
       <w:pPr>
         <w:spacing w:after="0"/>
-      </w:pPr>
-      <w:r>
+        <w:rPr>
+          <w:b/>
+          <w:bCs/>
+        </w:rPr>
+      </w:pPr>
+      <w:r>
+        <w:rPr>
+          <w:b/>
+          <w:bCs/>
+        </w:rPr>
         <w:t xml:space="preserve">//using </w:t>
       </w:r>
       <w:proofErr w:type="spellStart"/>
       <w:r>
+        <w:rPr>
+          <w:b/>
+          <w:bCs/>
+        </w:rPr>
         <w:t>System.Linq</w:t>
       </w:r>
       <w:proofErr w:type="spellEnd"/>
@@ -2061,12 +2234,32 @@
     </w:p>
     <w:p/>
     <w:p>
-      <w:r>
+      <w:pPr>
+        <w:rPr>
+          <w:b/>
+          <w:bCs/>
+        </w:rPr>
+      </w:pPr>
+      <w:r>
+        <w:rPr>
+          <w:b/>
+          <w:bCs/>
+        </w:rPr>
         <w:t>3) Class And objects</w:t>
       </w:r>
     </w:p>
     <w:p>
-      <w:r>
+      <w:pPr>
+        <w:rPr>
+          <w:b/>
+          <w:bCs/>
+        </w:rPr>
+      </w:pPr>
+      <w:r>
+        <w:rPr>
+          <w:b/>
+          <w:bCs/>
+        </w:rPr>
         <w:t>Create an object</w:t>
       </w:r>
     </w:p>
@@ -2321,7 +2514,19 @@
     <w:p/>
     <w:p/>
     <w:p>
-      <w:r>
+      <w:pPr>
+        <w:rPr>
+          <w:b/>
+          <w:bCs/>
+          <w:u w:val="single"/>
+        </w:rPr>
+      </w:pPr>
+      <w:r>
+        <w:rPr>
+          <w:b/>
+          <w:bCs/>
+          <w:u w:val="single"/>
+        </w:rPr>
         <w:lastRenderedPageBreak/>
         <w:t>Constructors</w:t>
       </w:r>
@@ -2590,7 +2795,19 @@
     <w:p/>
     <w:p/>
     <w:p>
-      <w:r>
+      <w:pPr>
+        <w:rPr>
+          <w:b/>
+          <w:bCs/>
+          <w:u w:val="single"/>
+        </w:rPr>
+      </w:pPr>
+      <w:r>
+        <w:rPr>
+          <w:b/>
+          <w:bCs/>
+          <w:u w:val="single"/>
+        </w:rPr>
         <w:t>Inheritance</w:t>
       </w:r>
     </w:p>
@@ -2956,11 +3173,28 @@
     </w:p>
     <w:p/>
     <w:p>
-      <w:r>
+      <w:pPr>
+        <w:rPr>
+          <w:b/>
+          <w:bCs/>
+          <w:u w:val="single"/>
+        </w:rPr>
+      </w:pPr>
+      <w:r>
+        <w:rPr>
+          <w:b/>
+          <w:bCs/>
+          <w:u w:val="single"/>
+        </w:rPr>
         <w:t xml:space="preserve">Properties in </w:t>
       </w:r>
       <w:proofErr w:type="spellStart"/>
       <w:r>
+        <w:rPr>
+          <w:b/>
+          <w:bCs/>
+          <w:u w:val="single"/>
+        </w:rPr>
         <w:t>c#</w:t>
       </w:r>
       <w:proofErr w:type="spellEnd"/>
@@ -3252,7 +3486,19 @@
     <w:p/>
     <w:p/>
     <w:p>
-      <w:r>
+      <w:pPr>
+        <w:rPr>
+          <w:b/>
+          <w:bCs/>
+          <w:u w:val="single"/>
+        </w:rPr>
+      </w:pPr>
+      <w:r>
+        <w:rPr>
+          <w:b/>
+          <w:bCs/>
+          <w:u w:val="single"/>
+        </w:rPr>
         <w:lastRenderedPageBreak/>
         <w:t>Overriding</w:t>
       </w:r>
@@ -3753,7 +3999,19 @@
     <w:p/>
     <w:p/>
     <w:p>
-      <w:r>
+      <w:pPr>
+        <w:rPr>
+          <w:b/>
+          <w:bCs/>
+          <w:u w:val="single"/>
+        </w:rPr>
+      </w:pPr>
+      <w:r>
+        <w:rPr>
+          <w:b/>
+          <w:bCs/>
+          <w:u w:val="single"/>
+        </w:rPr>
         <w:lastRenderedPageBreak/>
         <w:t>Abstract class</w:t>
       </w:r>
@@ -3927,11 +4185,496 @@
         <w:spacing w:after="0"/>
       </w:pPr>
       <w:r>
+        <w:t xml:space="preserve">    class AbstractclassProgram</w:t>
+      </w:r>
+    </w:p>
+    <w:p>
+      <w:pPr>
+        <w:spacing w:after="0"/>
+      </w:pPr>
+      <w:r>
+        <w:t xml:space="preserve">    {</w:t>
+      </w:r>
+    </w:p>
+    <w:p>
+      <w:pPr>
+        <w:spacing w:after="0"/>
+      </w:pPr>
+      <w:r>
+        <w:t xml:space="preserve">        static void Main(</w:t>
+      </w:r>
+      <w:proofErr w:type="gramStart"/>
+      <w:r>
+        <w:t>string[</w:t>
+      </w:r>
+      <w:proofErr w:type="gramEnd"/>
+      <w:r>
+        <w:t xml:space="preserve">] </w:t>
+      </w:r>
+      <w:proofErr w:type="spellStart"/>
+      <w:r>
+        <w:t>args</w:t>
+      </w:r>
+      <w:proofErr w:type="spellEnd"/>
+      <w:r>
+        <w:t>)</w:t>
+      </w:r>
+    </w:p>
+    <w:p>
+      <w:pPr>
+        <w:spacing w:after="0"/>
+      </w:pPr>
+      <w:r>
+        <w:t xml:space="preserve">        {</w:t>
+      </w:r>
+    </w:p>
+    <w:p>
+      <w:pPr>
+        <w:spacing w:after="0"/>
+      </w:pPr>
+      <w:r>
+        <w:t xml:space="preserve">            Dog </w:t>
+      </w:r>
+      <w:proofErr w:type="spellStart"/>
+      <w:r>
+        <w:t>dogObject</w:t>
+      </w:r>
+      <w:proofErr w:type="spellEnd"/>
+      <w:r>
+        <w:t xml:space="preserve"> = new </w:t>
+      </w:r>
+      <w:proofErr w:type="gramStart"/>
+      <w:r>
+        <w:t>Dog(</w:t>
+      </w:r>
+      <w:proofErr w:type="gramEnd"/>
+      <w:r>
+        <w:t>);</w:t>
+      </w:r>
+    </w:p>
+    <w:p>
+      <w:pPr>
+        <w:spacing w:after="0"/>
+      </w:pPr>
+      <w:r>
+        <w:t xml:space="preserve">            </w:t>
+      </w:r>
+      <w:proofErr w:type="spellStart"/>
+      <w:r>
+        <w:t>dogObject.animalSound</w:t>
+      </w:r>
+      <w:proofErr w:type="spellEnd"/>
+      <w:r>
+        <w:t>(</w:t>
+      </w:r>
+      <w:proofErr w:type="gramStart"/>
+      <w:r>
+        <w:t>);</w:t>
+      </w:r>
+      <w:proofErr w:type="gramEnd"/>
+    </w:p>
+    <w:p>
+      <w:pPr>
+        <w:spacing w:after="0"/>
+      </w:pPr>
+      <w:r>
+        <w:t xml:space="preserve">        }</w:t>
+      </w:r>
+    </w:p>
+    <w:p>
+      <w:pPr>
+        <w:spacing w:after="0"/>
+      </w:pPr>
+      <w:r>
+        <w:t xml:space="preserve">    }</w:t>
+      </w:r>
+    </w:p>
+    <w:p>
+      <w:pPr>
+        <w:spacing w:after="0"/>
+      </w:pPr>
+      <w:r>
+        <w:t>}</w:t>
+      </w:r>
+    </w:p>
+    <w:p>
+      <w:pPr>
+        <w:spacing w:after="0"/>
+      </w:pPr>
+    </w:p>
+    <w:p>
+      <w:pPr>
+        <w:rPr>
+          <w:b/>
+          <w:bCs/>
+          <w:u w:val="single"/>
+        </w:rPr>
+      </w:pPr>
+      <w:r>
+        <w:rPr>
+          <w:b/>
+          <w:bCs/>
+          <w:u w:val="single"/>
+        </w:rPr>
+        <w:t>Exception handling</w:t>
+      </w:r>
+    </w:p>
+    <w:p>
+      <w:pPr>
+        <w:spacing w:after="0"/>
+      </w:pPr>
+      <w:r>
+        <w:t>namespace OOPS</w:t>
+      </w:r>
+    </w:p>
+    <w:p>
+      <w:pPr>
+        <w:spacing w:after="0"/>
+      </w:pPr>
+      <w:r>
+        <w:t>{</w:t>
+      </w:r>
+    </w:p>
+    <w:p>
+      <w:pPr>
+        <w:spacing w:after="0"/>
+      </w:pPr>
+      <w:r>
+        <w:t xml:space="preserve">     class </w:t>
+      </w:r>
+      <w:proofErr w:type="spellStart"/>
+      <w:r>
+        <w:t>ExceptionProgram</w:t>
+      </w:r>
+      <w:proofErr w:type="spellEnd"/>
+    </w:p>
+    <w:p>
+      <w:pPr>
+        <w:spacing w:after="0"/>
+      </w:pPr>
+      <w:r>
+        <w:t xml:space="preserve">    {</w:t>
+      </w:r>
+    </w:p>
+    <w:p>
+      <w:pPr>
+        <w:spacing w:after="0"/>
+      </w:pPr>
+      <w:r>
+        <w:t xml:space="preserve">        static void Main(</w:t>
+      </w:r>
+      <w:proofErr w:type="gramStart"/>
+      <w:r>
+        <w:t>string[</w:t>
+      </w:r>
+      <w:proofErr w:type="gramEnd"/>
+      <w:r>
+        <w:t xml:space="preserve">] </w:t>
+      </w:r>
+      <w:proofErr w:type="spellStart"/>
+      <w:r>
+        <w:t>args</w:t>
+      </w:r>
+      <w:proofErr w:type="spellEnd"/>
+      <w:r>
+        <w:t>)</w:t>
+      </w:r>
+    </w:p>
+    <w:p>
+      <w:pPr>
+        <w:spacing w:after="0"/>
+      </w:pPr>
+      <w:r>
+        <w:t xml:space="preserve">        {</w:t>
+      </w:r>
+    </w:p>
+    <w:p>
+      <w:pPr>
+        <w:spacing w:after="0"/>
+      </w:pPr>
+      <w:r>
+        <w:t xml:space="preserve">            try</w:t>
+      </w:r>
+    </w:p>
+    <w:p>
+      <w:pPr>
+        <w:spacing w:after="0"/>
+      </w:pPr>
+      <w:r>
+        <w:t xml:space="preserve">            {</w:t>
+      </w:r>
+    </w:p>
+    <w:p>
+      <w:pPr>
+        <w:spacing w:after="0"/>
+      </w:pPr>
+      <w:r>
+        <w:t xml:space="preserve">                </w:t>
+      </w:r>
+      <w:proofErr w:type="gramStart"/>
+      <w:r>
+        <w:t>int[</w:t>
+      </w:r>
+      <w:proofErr w:type="gramEnd"/>
+      <w:r>
+        <w:t xml:space="preserve">] </w:t>
+      </w:r>
+      <w:proofErr w:type="spellStart"/>
+      <w:r>
+        <w:t>myNumbers</w:t>
+      </w:r>
+      <w:proofErr w:type="spellEnd"/>
+      <w:r>
+        <w:t xml:space="preserve"> = { 1, 2, 3 };</w:t>
+      </w:r>
+    </w:p>
+    <w:p>
+      <w:pPr>
+        <w:spacing w:after="0"/>
+      </w:pPr>
+      <w:r>
+        <w:t xml:space="preserve">                </w:t>
+      </w:r>
+      <w:proofErr w:type="spellStart"/>
+      <w:r>
+        <w:t>Console.WriteLine</w:t>
+      </w:r>
+      <w:proofErr w:type="spellEnd"/>
+      <w:r>
+        <w:t>(</w:t>
+      </w:r>
+      <w:proofErr w:type="spellStart"/>
+      <w:proofErr w:type="gramStart"/>
+      <w:r>
+        <w:t>myNumbers</w:t>
+      </w:r>
+      <w:proofErr w:type="spellEnd"/>
+      <w:r>
+        <w:t>[</w:t>
+      </w:r>
+      <w:proofErr w:type="gramEnd"/>
+      <w:r>
+        <w:t>10]);</w:t>
+      </w:r>
+    </w:p>
+    <w:p>
+      <w:pPr>
+        <w:spacing w:after="0"/>
+      </w:pPr>
+      <w:r>
+        <w:t xml:space="preserve">            }</w:t>
+      </w:r>
+    </w:p>
+    <w:p>
+      <w:pPr>
+        <w:spacing w:after="0"/>
+      </w:pPr>
+      <w:r>
+        <w:t xml:space="preserve">            catch (Exception e)</w:t>
+      </w:r>
+    </w:p>
+    <w:p>
+      <w:pPr>
+        <w:spacing w:after="0"/>
+      </w:pPr>
+      <w:r>
+        <w:t xml:space="preserve">            {</w:t>
+      </w:r>
+    </w:p>
+    <w:p>
+      <w:pPr>
+        <w:spacing w:after="0"/>
+      </w:pPr>
+      <w:r>
+        <w:t xml:space="preserve">                </w:t>
+      </w:r>
+      <w:proofErr w:type="spellStart"/>
+      <w:r>
+        <w:t>Console.WriteLine</w:t>
+      </w:r>
+      <w:proofErr w:type="spellEnd"/>
+      <w:r>
+        <w:t>(</w:t>
+      </w:r>
+      <w:proofErr w:type="spellStart"/>
+      <w:proofErr w:type="gramStart"/>
+      <w:r>
+        <w:t>e.Message</w:t>
+      </w:r>
+      <w:proofErr w:type="spellEnd"/>
+      <w:proofErr w:type="gramEnd"/>
+      <w:r>
+        <w:t>);</w:t>
+      </w:r>
+    </w:p>
+    <w:p>
+      <w:pPr>
+        <w:spacing w:after="0"/>
+      </w:pPr>
+      <w:r>
+        <w:t xml:space="preserve">            }</w:t>
+      </w:r>
+    </w:p>
+    <w:p>
+      <w:pPr>
+        <w:spacing w:after="0"/>
+      </w:pPr>
+      <w:r>
+        <w:t xml:space="preserve">            finally</w:t>
+      </w:r>
+    </w:p>
+    <w:p>
+      <w:pPr>
+        <w:spacing w:after="0"/>
+      </w:pPr>
+      <w:r>
+        <w:t xml:space="preserve">            {</w:t>
+      </w:r>
+    </w:p>
+    <w:p>
+      <w:pPr>
+        <w:spacing w:after="0"/>
+      </w:pPr>
+      <w:r>
+        <w:t xml:space="preserve">                </w:t>
+      </w:r>
+      <w:proofErr w:type="spellStart"/>
+      <w:r>
+        <w:t>Console.WriteLine</w:t>
+      </w:r>
+      <w:proofErr w:type="spellEnd"/>
+      <w:r>
+        <w:t>("Always executed"</w:t>
+      </w:r>
+      <w:proofErr w:type="gramStart"/>
+      <w:r>
+        <w:t>);</w:t>
+      </w:r>
+      <w:proofErr w:type="gramEnd"/>
+    </w:p>
+    <w:p>
+      <w:pPr>
+        <w:spacing w:after="0"/>
+      </w:pPr>
+      <w:r>
+        <w:t xml:space="preserve">            </w:t>
+      </w:r>
+    </w:p>
+    <w:p>
+      <w:pPr>
+        <w:spacing w:after="0"/>
+      </w:pPr>
+    </w:p>
+    <w:p>
+      <w:pPr>
+        <w:spacing w:after="0"/>
+      </w:pPr>
+      <w:r>
+        <w:t xml:space="preserve">        }</w:t>
+      </w:r>
+    </w:p>
+    <w:p>
+      <w:pPr>
+        <w:spacing w:after="0"/>
+      </w:pPr>
+      <w:r>
+        <w:t xml:space="preserve">    }</w:t>
+      </w:r>
+    </w:p>
+    <w:p>
+      <w:pPr>
+        <w:spacing w:after="0"/>
+      </w:pPr>
+      <w:r>
+        <w:t>}</w:t>
+      </w:r>
+    </w:p>
+    <w:p/>
+    <w:p/>
+    <w:p>
+      <w:pPr>
+        <w:rPr>
+          <w:b/>
+          <w:bCs/>
+        </w:rPr>
+      </w:pPr>
+      <w:r>
+        <w:rPr>
+          <w:b/>
+          <w:bCs/>
+        </w:rPr>
+        <w:t>Advanced C#</w:t>
+      </w:r>
+    </w:p>
+    <w:p>
+      <w:pPr>
+        <w:rPr>
+          <w:b/>
+          <w:bCs/>
+          <w:u w:val="single"/>
+        </w:rPr>
+      </w:pPr>
+      <w:r>
+        <w:rPr>
+          <w:b/>
+          <w:bCs/>
+          <w:u w:val="single"/>
+        </w:rPr>
+        <w:t>Delegation</w:t>
+      </w:r>
+    </w:p>
+    <w:p>
+      <w:pPr>
+        <w:spacing w:after="0"/>
+      </w:pPr>
+      <w:r>
+        <w:t xml:space="preserve">namespace </w:t>
+      </w:r>
+      <w:proofErr w:type="spellStart"/>
+      <w:r>
+        <w:t>AdvanceCSharp</w:t>
+      </w:r>
+      <w:proofErr w:type="spellEnd"/>
+    </w:p>
+    <w:p>
+      <w:pPr>
+        <w:spacing w:after="0"/>
+      </w:pPr>
+      <w:r>
+        <w:t>{</w:t>
+      </w:r>
+    </w:p>
+    <w:p>
+      <w:pPr>
+        <w:spacing w:after="0"/>
+      </w:pPr>
+      <w:r>
+        <w:t xml:space="preserve">    delegate int </w:t>
+      </w:r>
+      <w:proofErr w:type="spellStart"/>
+      <w:proofErr w:type="gramStart"/>
+      <w:r>
+        <w:t>SumDelegate</w:t>
+      </w:r>
+      <w:proofErr w:type="spellEnd"/>
+      <w:r>
+        <w:t>(</w:t>
+      </w:r>
+      <w:proofErr w:type="gramEnd"/>
+      <w:r>
+        <w:t>int x , int y);</w:t>
+      </w:r>
+    </w:p>
+    <w:p>
+      <w:pPr>
+        <w:spacing w:after="0"/>
+      </w:pPr>
+      <w:r>
         <w:t xml:space="preserve">    class </w:t>
       </w:r>
       <w:proofErr w:type="spellStart"/>
       <w:r>
-        <w:t>AbstractclassProgram</w:t>
+        <w:t>DeligateProgram</w:t>
       </w:r>
       <w:proofErr w:type="spellEnd"/>
     </w:p>
@@ -3948,6 +4691,51 @@
         <w:spacing w:after="0"/>
       </w:pPr>
       <w:r>
+        <w:t xml:space="preserve">        public static int </w:t>
+      </w:r>
+      <w:proofErr w:type="gramStart"/>
+      <w:r>
+        <w:t>Sum(</w:t>
+      </w:r>
+      <w:proofErr w:type="gramEnd"/>
+      <w:r>
+        <w:t>int a, int b)</w:t>
+      </w:r>
+    </w:p>
+    <w:p>
+      <w:pPr>
+        <w:spacing w:after="0"/>
+      </w:pPr>
+      <w:r>
+        <w:t xml:space="preserve">        {</w:t>
+      </w:r>
+    </w:p>
+    <w:p>
+      <w:pPr>
+        <w:spacing w:after="0"/>
+      </w:pPr>
+      <w:r>
+        <w:t xml:space="preserve">            return a + </w:t>
+      </w:r>
+      <w:proofErr w:type="gramStart"/>
+      <w:r>
+        <w:t>b;</w:t>
+      </w:r>
+      <w:proofErr w:type="gramEnd"/>
+    </w:p>
+    <w:p>
+      <w:pPr>
+        <w:spacing w:after="0"/>
+      </w:pPr>
+      <w:r>
+        <w:t xml:space="preserve">        }</w:t>
+      </w:r>
+    </w:p>
+    <w:p>
+      <w:pPr>
+        <w:spacing w:after="0"/>
+      </w:pPr>
+      <w:r>
         <w:t xml:space="preserve">        static void Main(</w:t>
       </w:r>
       <w:proofErr w:type="gramStart"/>
@@ -3980,24 +4768,503 @@
         <w:spacing w:after="0"/>
       </w:pPr>
       <w:r>
-        <w:t xml:space="preserve">            Dog </w:t>
-      </w:r>
-      <w:proofErr w:type="spellStart"/>
-      <w:r>
-        <w:t>dogObject</w:t>
-      </w:r>
-      <w:proofErr w:type="spellEnd"/>
-      <w:r>
-        <w:t xml:space="preserve"> = new </w:t>
-      </w:r>
-      <w:proofErr w:type="gramStart"/>
-      <w:r>
-        <w:t>Dog(</w:t>
-      </w:r>
-      <w:proofErr w:type="gramEnd"/>
+        <w:t xml:space="preserve">            </w:t>
+      </w:r>
+      <w:proofErr w:type="spellStart"/>
+      <w:r>
+        <w:t>SumDelegate</w:t>
+      </w:r>
+      <w:proofErr w:type="spellEnd"/>
+      <w:r>
+        <w:t xml:space="preserve"> </w:t>
+      </w:r>
+      <w:proofErr w:type="spellStart"/>
+      <w:r>
+        <w:t>sumObject</w:t>
+      </w:r>
+      <w:proofErr w:type="spellEnd"/>
+      <w:r>
+        <w:t xml:space="preserve"> = </w:t>
+      </w:r>
+      <w:proofErr w:type="gramStart"/>
+      <w:r>
+        <w:t>Sum;</w:t>
+      </w:r>
+      <w:proofErr w:type="gramEnd"/>
+    </w:p>
+    <w:p>
+      <w:pPr>
+        <w:spacing w:after="0"/>
+      </w:pPr>
+      <w:r>
+        <w:t xml:space="preserve">            </w:t>
+      </w:r>
+      <w:proofErr w:type="spellStart"/>
+      <w:r>
+        <w:t>Console.WriteLine</w:t>
+      </w:r>
+      <w:proofErr w:type="spellEnd"/>
+      <w:r>
+        <w:t>(</w:t>
+      </w:r>
+      <w:proofErr w:type="spellStart"/>
+      <w:proofErr w:type="gramStart"/>
+      <w:r>
+        <w:t>sumObject</w:t>
+      </w:r>
+      <w:proofErr w:type="spellEnd"/>
+      <w:r>
+        <w:t>(</w:t>
+      </w:r>
+      <w:proofErr w:type="gramEnd"/>
+      <w:r>
+        <w:t>5, 7));</w:t>
+      </w:r>
+    </w:p>
+    <w:p>
+      <w:pPr>
+        <w:spacing w:after="0"/>
+      </w:pPr>
+    </w:p>
+    <w:p>
+      <w:pPr>
+        <w:spacing w:after="0"/>
+      </w:pPr>
+      <w:r>
+        <w:t xml:space="preserve">        }</w:t>
+      </w:r>
+    </w:p>
+    <w:p>
+      <w:pPr>
+        <w:spacing w:after="0"/>
+      </w:pPr>
+      <w:r>
+        <w:t xml:space="preserve">    }</w:t>
+      </w:r>
+    </w:p>
+    <w:p>
+      <w:pPr>
+        <w:spacing w:after="0"/>
+      </w:pPr>
+      <w:r>
+        <w:t>}</w:t>
+      </w:r>
+    </w:p>
+    <w:p>
+      <w:pPr>
+        <w:rPr>
+          <w:b/>
+          <w:bCs/>
+        </w:rPr>
+      </w:pPr>
+    </w:p>
+    <w:p>
+      <w:pPr>
+        <w:rPr>
+          <w:b/>
+          <w:bCs/>
+        </w:rPr>
+      </w:pPr>
+    </w:p>
+    <w:p>
+      <w:pPr>
+        <w:rPr>
+          <w:b/>
+          <w:bCs/>
+          <w:u w:val="single"/>
+        </w:rPr>
+      </w:pPr>
+      <w:r>
+        <w:rPr>
+          <w:b/>
+          <w:bCs/>
+          <w:u w:val="single"/>
+        </w:rPr>
+        <w:t>Language Integrated Query</w:t>
+      </w:r>
+    </w:p>
+    <w:p/>
+    <w:p>
+      <w:pPr>
+        <w:spacing w:after="0"/>
+      </w:pPr>
+      <w:r>
+        <w:t xml:space="preserve">namespace </w:t>
+      </w:r>
+      <w:proofErr w:type="spellStart"/>
+      <w:r>
+        <w:t>AdvanceCsharp</w:t>
+      </w:r>
+      <w:proofErr w:type="spellEnd"/>
+    </w:p>
+    <w:p>
+      <w:pPr>
+        <w:spacing w:after="0"/>
+      </w:pPr>
+      <w:r>
+        <w:t>{</w:t>
+      </w:r>
+    </w:p>
+    <w:p>
+      <w:pPr>
+        <w:spacing w:after="0"/>
+      </w:pPr>
+      <w:r>
+        <w:t xml:space="preserve">    class </w:t>
+      </w:r>
+      <w:proofErr w:type="spellStart"/>
+      <w:r>
+        <w:t>LinqProgram</w:t>
+      </w:r>
+      <w:proofErr w:type="spellEnd"/>
+    </w:p>
+    <w:p>
+      <w:pPr>
+        <w:spacing w:after="0"/>
+      </w:pPr>
+      <w:r>
+        <w:t xml:space="preserve">    {</w:t>
+      </w:r>
+    </w:p>
+    <w:p>
+      <w:pPr>
+        <w:spacing w:after="0"/>
+      </w:pPr>
+      <w:r>
+        <w:t xml:space="preserve">        static void Main(</w:t>
+      </w:r>
+      <w:proofErr w:type="gramStart"/>
+      <w:r>
+        <w:t>string[</w:t>
+      </w:r>
+      <w:proofErr w:type="gramEnd"/>
+      <w:r>
+        <w:t xml:space="preserve">] </w:t>
+      </w:r>
+      <w:proofErr w:type="spellStart"/>
+      <w:r>
+        <w:t>args</w:t>
+      </w:r>
+      <w:proofErr w:type="spellEnd"/>
+      <w:r>
+        <w:t>)</w:t>
+      </w:r>
+    </w:p>
+    <w:p>
+      <w:pPr>
+        <w:spacing w:after="0"/>
+      </w:pPr>
+      <w:r>
+        <w:t xml:space="preserve">        {</w:t>
+      </w:r>
+    </w:p>
+    <w:p>
+      <w:pPr>
+        <w:spacing w:after="0"/>
+      </w:pPr>
+      <w:r>
+        <w:t xml:space="preserve">            </w:t>
+      </w:r>
+      <w:proofErr w:type="gramStart"/>
+      <w:r>
+        <w:t>int[</w:t>
+      </w:r>
+      <w:proofErr w:type="gramEnd"/>
+      <w:r>
+        <w:t>] numbers = { 1, 2, 3, 4, 5, 6, 7, 8, 9, 10 };</w:t>
+      </w:r>
+    </w:p>
+    <w:p>
+      <w:pPr>
+        <w:spacing w:after="0"/>
+      </w:pPr>
+    </w:p>
+    <w:p>
+      <w:pPr>
+        <w:spacing w:after="0"/>
+      </w:pPr>
+      <w:r>
+        <w:t xml:space="preserve">            var result = numbers</w:t>
+      </w:r>
+    </w:p>
+    <w:p>
+      <w:pPr>
+        <w:spacing w:after="0"/>
+      </w:pPr>
+      <w:r>
+        <w:t xml:space="preserve">                         </w:t>
+      </w:r>
+      <w:proofErr w:type="gramStart"/>
+      <w:r>
+        <w:t>.Where</w:t>
+      </w:r>
+      <w:proofErr w:type="gramEnd"/>
+      <w:r>
+        <w:t>(n =&gt; n % 2 == 0)</w:t>
+      </w:r>
+    </w:p>
+    <w:p>
+      <w:pPr>
+        <w:spacing w:after="0"/>
+      </w:pPr>
+      <w:r>
+        <w:t xml:space="preserve">                         </w:t>
+      </w:r>
+      <w:proofErr w:type="gramStart"/>
+      <w:r>
+        <w:t>.</w:t>
+      </w:r>
+      <w:proofErr w:type="spellStart"/>
+      <w:r>
+        <w:t>OrderByDescending</w:t>
+      </w:r>
+      <w:proofErr w:type="spellEnd"/>
+      <w:proofErr w:type="gramEnd"/>
+      <w:r>
+        <w:t>(n =&gt; n);</w:t>
+      </w:r>
+    </w:p>
+    <w:p>
+      <w:pPr>
+        <w:spacing w:after="0"/>
+      </w:pPr>
+    </w:p>
+    <w:p>
+      <w:pPr>
+        <w:spacing w:after="0"/>
+      </w:pPr>
+      <w:r>
+        <w:t xml:space="preserve">            </w:t>
+      </w:r>
+      <w:proofErr w:type="spellStart"/>
+      <w:r>
+        <w:t>Console.WriteLine</w:t>
+      </w:r>
+      <w:proofErr w:type="spellEnd"/>
+      <w:r>
+        <w:t>("Even numbers in descending order:"</w:t>
+      </w:r>
+      <w:proofErr w:type="gramStart"/>
       <w:r>
         <w:t>);</w:t>
       </w:r>
+      <w:proofErr w:type="gramEnd"/>
+    </w:p>
+    <w:p>
+      <w:pPr>
+        <w:spacing w:after="0"/>
+      </w:pPr>
+      <w:r>
+        <w:lastRenderedPageBreak/>
+        <w:t xml:space="preserve">            foreach (var </w:t>
+      </w:r>
+      <w:proofErr w:type="spellStart"/>
+      <w:r>
+        <w:t>num</w:t>
+      </w:r>
+      <w:proofErr w:type="spellEnd"/>
+      <w:r>
+        <w:t xml:space="preserve"> in result)</w:t>
+      </w:r>
+    </w:p>
+    <w:p>
+      <w:pPr>
+        <w:spacing w:after="0"/>
+      </w:pPr>
+      <w:r>
+        <w:t xml:space="preserve">           {</w:t>
+      </w:r>
+    </w:p>
+    <w:p>
+      <w:pPr>
+        <w:spacing w:after="0"/>
+      </w:pPr>
+      <w:r>
+        <w:t xml:space="preserve">                </w:t>
+      </w:r>
+      <w:proofErr w:type="spellStart"/>
+      <w:r>
+        <w:t>Console.WriteLine</w:t>
+      </w:r>
+      <w:proofErr w:type="spellEnd"/>
+      <w:r>
+        <w:t>(</w:t>
+      </w:r>
+      <w:proofErr w:type="spellStart"/>
+      <w:r>
+        <w:t>num</w:t>
+      </w:r>
+      <w:proofErr w:type="spellEnd"/>
+      <w:proofErr w:type="gramStart"/>
+      <w:r>
+        <w:t>);</w:t>
+      </w:r>
+      <w:proofErr w:type="gramEnd"/>
+    </w:p>
+    <w:p>
+      <w:pPr>
+        <w:spacing w:after="0"/>
+      </w:pPr>
+      <w:r>
+        <w:t xml:space="preserve">            }</w:t>
+      </w:r>
+    </w:p>
+    <w:p>
+      <w:pPr>
+        <w:spacing w:after="0"/>
+      </w:pPr>
+      <w:r>
+        <w:t xml:space="preserve">        }</w:t>
+      </w:r>
+    </w:p>
+    <w:p>
+      <w:pPr>
+        <w:spacing w:after="0"/>
+      </w:pPr>
+      <w:r>
+        <w:t xml:space="preserve">    }</w:t>
+      </w:r>
+    </w:p>
+    <w:p>
+      <w:pPr>
+        <w:spacing w:after="0"/>
+      </w:pPr>
+      <w:r>
+        <w:t>}</w:t>
+      </w:r>
+    </w:p>
+    <w:p/>
+    <w:p>
+      <w:pPr>
+        <w:rPr>
+          <w:b/>
+          <w:bCs/>
+          <w:u w:val="single"/>
+        </w:rPr>
+      </w:pPr>
+      <w:proofErr w:type="spellStart"/>
+      <w:r>
+        <w:rPr>
+          <w:b/>
+          <w:bCs/>
+          <w:u w:val="single"/>
+        </w:rPr>
+        <w:t>Asyncronous</w:t>
+      </w:r>
+      <w:proofErr w:type="spellEnd"/>
+      <w:r>
+        <w:rPr>
+          <w:b/>
+          <w:bCs/>
+          <w:u w:val="single"/>
+        </w:rPr>
+        <w:t xml:space="preserve"> </w:t>
+      </w:r>
+      <w:proofErr w:type="gramStart"/>
+      <w:r>
+        <w:rPr>
+          <w:b/>
+          <w:bCs/>
+          <w:u w:val="single"/>
+        </w:rPr>
+        <w:t>programming  --</w:t>
+      </w:r>
+      <w:proofErr w:type="gramEnd"/>
+      <w:r>
+        <w:rPr>
+          <w:b/>
+          <w:bCs/>
+          <w:u w:val="single"/>
+        </w:rPr>
+        <w:t xml:space="preserve">  Async await</w:t>
+      </w:r>
+    </w:p>
+    <w:p>
+      <w:pPr>
+        <w:spacing w:after="0"/>
+      </w:pPr>
+      <w:r>
+        <w:t xml:space="preserve">using </w:t>
+      </w:r>
+      <w:proofErr w:type="gramStart"/>
+      <w:r>
+        <w:t>System;</w:t>
+      </w:r>
+      <w:proofErr w:type="gramEnd"/>
+    </w:p>
+    <w:p>
+      <w:pPr>
+        <w:spacing w:after="0"/>
+      </w:pPr>
+      <w:r>
+        <w:t xml:space="preserve">namespace </w:t>
+      </w:r>
+      <w:proofErr w:type="spellStart"/>
+      <w:r>
+        <w:t>AdvanceCsharp</w:t>
+      </w:r>
+      <w:proofErr w:type="spellEnd"/>
+    </w:p>
+    <w:p>
+      <w:pPr>
+        <w:spacing w:after="0"/>
+      </w:pPr>
+      <w:r>
+        <w:t>{</w:t>
+      </w:r>
+    </w:p>
+    <w:p>
+      <w:pPr>
+        <w:spacing w:after="0"/>
+      </w:pPr>
+      <w:r>
+        <w:t xml:space="preserve">    class </w:t>
+      </w:r>
+      <w:proofErr w:type="spellStart"/>
+      <w:r>
+        <w:t>AsyncProgram</w:t>
+      </w:r>
+      <w:proofErr w:type="spellEnd"/>
+    </w:p>
+    <w:p>
+      <w:pPr>
+        <w:spacing w:after="0"/>
+      </w:pPr>
+      <w:r>
+        <w:t xml:space="preserve">    {</w:t>
+      </w:r>
+    </w:p>
+    <w:p>
+      <w:pPr>
+        <w:spacing w:after="0"/>
+      </w:pPr>
+      <w:r>
+        <w:t xml:space="preserve">        static async Task Main(</w:t>
+      </w:r>
+      <w:proofErr w:type="gramStart"/>
+      <w:r>
+        <w:t>string[</w:t>
+      </w:r>
+      <w:proofErr w:type="gramEnd"/>
+      <w:r>
+        <w:t xml:space="preserve">] </w:t>
+      </w:r>
+      <w:proofErr w:type="spellStart"/>
+      <w:r>
+        <w:t>args</w:t>
+      </w:r>
+      <w:proofErr w:type="spellEnd"/>
+      <w:r>
+        <w:t>)</w:t>
+      </w:r>
+    </w:p>
+    <w:p>
+      <w:pPr>
+        <w:spacing w:after="0"/>
+      </w:pPr>
+      <w:r>
+        <w:t xml:space="preserve">        {</w:t>
+      </w:r>
     </w:p>
     <w:p>
       <w:pPr>
@@ -4008,16 +5275,68 @@
       </w:r>
       <w:proofErr w:type="spellStart"/>
       <w:r>
-        <w:t>dogObject.animalSound</w:t>
+        <w:t>Console.WriteLine</w:t>
+      </w:r>
+      <w:proofErr w:type="spellEnd"/>
+      <w:r>
+        <w:t>("Starting data fetch"</w:t>
+      </w:r>
+      <w:proofErr w:type="gramStart"/>
+      <w:r>
+        <w:t>);</w:t>
+      </w:r>
+      <w:proofErr w:type="gramEnd"/>
+    </w:p>
+    <w:p>
+      <w:pPr>
+        <w:spacing w:after="0"/>
+      </w:pPr>
+    </w:p>
+    <w:p>
+      <w:pPr>
+        <w:spacing w:after="0"/>
+      </w:pPr>
+      <w:r>
+        <w:t xml:space="preserve">            string result = await </w:t>
+      </w:r>
+      <w:proofErr w:type="spellStart"/>
+      <w:proofErr w:type="gramStart"/>
+      <w:r>
+        <w:t>FetchDataAsync</w:t>
       </w:r>
       <w:proofErr w:type="spellEnd"/>
       <w:r>
         <w:t>(</w:t>
       </w:r>
-      <w:proofErr w:type="gramStart"/>
+      <w:proofErr w:type="gramEnd"/>
       <w:r>
         <w:t>);</w:t>
       </w:r>
+    </w:p>
+    <w:p>
+      <w:pPr>
+        <w:spacing w:after="0"/>
+      </w:pPr>
+    </w:p>
+    <w:p>
+      <w:pPr>
+        <w:spacing w:after="0"/>
+      </w:pPr>
+      <w:r>
+        <w:t xml:space="preserve">            </w:t>
+      </w:r>
+      <w:proofErr w:type="spellStart"/>
+      <w:r>
+        <w:t>Console.WriteLine</w:t>
+      </w:r>
+      <w:proofErr w:type="spellEnd"/>
+      <w:r>
+        <w:t>($"Data fetched: {result}"</w:t>
+      </w:r>
+      <w:proofErr w:type="gramStart"/>
+      <w:r>
+        <w:t>);</w:t>
+      </w:r>
       <w:proofErr w:type="gramEnd"/>
     </w:p>
     <w:p>
@@ -4032,6 +5351,87 @@
       <w:pPr>
         <w:spacing w:after="0"/>
       </w:pPr>
+    </w:p>
+    <w:p>
+      <w:pPr>
+        <w:spacing w:after="0"/>
+      </w:pPr>
+      <w:r>
+        <w:t xml:space="preserve">        static async Task&lt;string&gt; </w:t>
+      </w:r>
+      <w:proofErr w:type="spellStart"/>
+      <w:proofErr w:type="gramStart"/>
+      <w:r>
+        <w:t>FetchDataAsync</w:t>
+      </w:r>
+      <w:proofErr w:type="spellEnd"/>
+      <w:r>
+        <w:t>(</w:t>
+      </w:r>
+      <w:proofErr w:type="gramEnd"/>
+      <w:r>
+        <w:t>)</w:t>
+      </w:r>
+    </w:p>
+    <w:p>
+      <w:pPr>
+        <w:spacing w:after="0"/>
+      </w:pPr>
+      <w:r>
+        <w:t xml:space="preserve">        {</w:t>
+      </w:r>
+    </w:p>
+    <w:p>
+      <w:pPr>
+        <w:spacing w:after="0"/>
+      </w:pPr>
+      <w:r>
+        <w:t xml:space="preserve">            await </w:t>
+      </w:r>
+      <w:proofErr w:type="spellStart"/>
+      <w:r>
+        <w:t>Task.Delay</w:t>
+      </w:r>
+      <w:proofErr w:type="spellEnd"/>
+      <w:r>
+        <w:t>(2000</w:t>
+      </w:r>
+      <w:proofErr w:type="gramStart"/>
+      <w:r>
+        <w:t>);</w:t>
+      </w:r>
+      <w:proofErr w:type="gramEnd"/>
+    </w:p>
+    <w:p>
+      <w:pPr>
+        <w:spacing w:after="0"/>
+      </w:pPr>
+    </w:p>
+    <w:p>
+      <w:pPr>
+        <w:spacing w:after="0"/>
+      </w:pPr>
+      <w:r>
+        <w:t xml:space="preserve">            return "Hello, World!</w:t>
+      </w:r>
+      <w:proofErr w:type="gramStart"/>
+      <w:r>
+        <w:t>";</w:t>
+      </w:r>
+      <w:proofErr w:type="gramEnd"/>
+    </w:p>
+    <w:p>
+      <w:pPr>
+        <w:spacing w:after="0"/>
+      </w:pPr>
+      <w:r>
+        <w:t xml:space="preserve">        }</w:t>
+      </w:r>
+    </w:p>
+    <w:p>
+      <w:pPr>
+        <w:spacing w:after="0"/>
+      </w:pPr>
       <w:r>
         <w:t xml:space="preserve">    }</w:t>
       </w:r>
@@ -4045,285 +5445,14 @@
       </w:r>
     </w:p>
     <w:p>
-      <w:r>
-        <w:t>Exception handling</w:t>
-      </w:r>
-    </w:p>
-    <w:p/>
-    <w:p>
-      <w:pPr>
-        <w:spacing w:after="0"/>
-      </w:pPr>
-      <w:r>
-        <w:t>namespace OOPS</w:t>
-      </w:r>
-    </w:p>
-    <w:p>
-      <w:pPr>
-        <w:spacing w:after="0"/>
-      </w:pPr>
-      <w:r>
-        <w:t>{</w:t>
-      </w:r>
-    </w:p>
-    <w:p>
-      <w:pPr>
-        <w:spacing w:after="0"/>
-      </w:pPr>
-      <w:r>
-        <w:t xml:space="preserve">     class </w:t>
-      </w:r>
-      <w:proofErr w:type="spellStart"/>
-      <w:r>
-        <w:t>ExceptionProgram</w:t>
-      </w:r>
-      <w:proofErr w:type="spellEnd"/>
-    </w:p>
-    <w:p>
-      <w:pPr>
-        <w:spacing w:after="0"/>
-      </w:pPr>
-      <w:r>
-        <w:t xml:space="preserve">    {</w:t>
-      </w:r>
-    </w:p>
-    <w:p>
-      <w:pPr>
-        <w:spacing w:after="0"/>
-      </w:pPr>
-      <w:r>
-        <w:t xml:space="preserve">        static void Main(</w:t>
-      </w:r>
-      <w:proofErr w:type="gramStart"/>
-      <w:r>
-        <w:t>string[</w:t>
-      </w:r>
-      <w:proofErr w:type="gramEnd"/>
-      <w:r>
-        <w:t xml:space="preserve">] </w:t>
-      </w:r>
-      <w:proofErr w:type="spellStart"/>
-      <w:r>
-        <w:t>args</w:t>
-      </w:r>
-      <w:proofErr w:type="spellEnd"/>
-      <w:r>
-        <w:t>)</w:t>
-      </w:r>
-    </w:p>
-    <w:p>
-      <w:pPr>
-        <w:spacing w:after="0"/>
-      </w:pPr>
-      <w:r>
-        <w:t xml:space="preserve">        {</w:t>
-      </w:r>
-    </w:p>
-    <w:p>
-      <w:pPr>
-        <w:spacing w:after="0"/>
-      </w:pPr>
-      <w:r>
-        <w:t xml:space="preserve">            try</w:t>
-      </w:r>
-    </w:p>
-    <w:p>
-      <w:pPr>
-        <w:spacing w:after="0"/>
-      </w:pPr>
-      <w:r>
-        <w:t xml:space="preserve">            {</w:t>
-      </w:r>
-    </w:p>
-    <w:p>
-      <w:pPr>
-        <w:spacing w:after="0"/>
-      </w:pPr>
-      <w:r>
-        <w:t xml:space="preserve">                </w:t>
-      </w:r>
-      <w:proofErr w:type="gramStart"/>
-      <w:r>
-        <w:t>int[</w:t>
-      </w:r>
-      <w:proofErr w:type="gramEnd"/>
-      <w:r>
-        <w:t xml:space="preserve">] </w:t>
-      </w:r>
-      <w:proofErr w:type="spellStart"/>
-      <w:r>
-        <w:t>myNumbers</w:t>
-      </w:r>
-      <w:proofErr w:type="spellEnd"/>
-      <w:r>
-        <w:t xml:space="preserve"> = { 1, 2, 3 };</w:t>
-      </w:r>
-    </w:p>
-    <w:p>
-      <w:pPr>
-        <w:spacing w:after="0"/>
-      </w:pPr>
-      <w:r>
-        <w:t xml:space="preserve">                </w:t>
-      </w:r>
-      <w:proofErr w:type="spellStart"/>
-      <w:r>
-        <w:t>Console.WriteLine</w:t>
-      </w:r>
-      <w:proofErr w:type="spellEnd"/>
-      <w:r>
-        <w:t>(</w:t>
-      </w:r>
-      <w:proofErr w:type="spellStart"/>
-      <w:proofErr w:type="gramStart"/>
-      <w:r>
-        <w:t>myNumbers</w:t>
-      </w:r>
-      <w:proofErr w:type="spellEnd"/>
-      <w:r>
-        <w:t>[</w:t>
-      </w:r>
-      <w:proofErr w:type="gramEnd"/>
-      <w:r>
-        <w:t>10]);</w:t>
-      </w:r>
-    </w:p>
-    <w:p>
-      <w:pPr>
-        <w:spacing w:after="0"/>
-      </w:pPr>
-      <w:r>
-        <w:t xml:space="preserve">            }</w:t>
-      </w:r>
-    </w:p>
-    <w:p>
-      <w:pPr>
-        <w:spacing w:after="0"/>
-      </w:pPr>
-      <w:r>
-        <w:t xml:space="preserve">            catch (Exception e)</w:t>
-      </w:r>
-    </w:p>
-    <w:p>
-      <w:pPr>
-        <w:spacing w:after="0"/>
-      </w:pPr>
-      <w:r>
-        <w:t xml:space="preserve">            {</w:t>
-      </w:r>
-    </w:p>
-    <w:p>
-      <w:pPr>
-        <w:spacing w:after="0"/>
-      </w:pPr>
-      <w:r>
-        <w:t xml:space="preserve">                </w:t>
-      </w:r>
-      <w:proofErr w:type="spellStart"/>
-      <w:r>
-        <w:t>Console.WriteLine</w:t>
-      </w:r>
-      <w:proofErr w:type="spellEnd"/>
-      <w:r>
-        <w:t>(</w:t>
-      </w:r>
-      <w:proofErr w:type="spellStart"/>
-      <w:proofErr w:type="gramStart"/>
-      <w:r>
-        <w:t>e.Message</w:t>
-      </w:r>
-      <w:proofErr w:type="spellEnd"/>
-      <w:proofErr w:type="gramEnd"/>
-      <w:r>
-        <w:t>);</w:t>
-      </w:r>
-    </w:p>
-    <w:p>
-      <w:pPr>
-        <w:spacing w:after="0"/>
-      </w:pPr>
-      <w:r>
-        <w:t xml:space="preserve">            }</w:t>
-      </w:r>
-    </w:p>
-    <w:p>
-      <w:pPr>
-        <w:spacing w:after="0"/>
-      </w:pPr>
-      <w:r>
-        <w:t xml:space="preserve">            finally</w:t>
-      </w:r>
-    </w:p>
-    <w:p>
-      <w:pPr>
-        <w:spacing w:after="0"/>
-      </w:pPr>
-      <w:r>
-        <w:t xml:space="preserve">            {</w:t>
-      </w:r>
-    </w:p>
-    <w:p>
-      <w:pPr>
-        <w:spacing w:after="0"/>
-      </w:pPr>
-      <w:r>
-        <w:t xml:space="preserve">                </w:t>
-      </w:r>
-      <w:proofErr w:type="spellStart"/>
-      <w:r>
-        <w:t>Console.WriteLine</w:t>
-      </w:r>
-      <w:proofErr w:type="spellEnd"/>
-      <w:r>
-        <w:t>("Always executed"</w:t>
-      </w:r>
-      <w:proofErr w:type="gramStart"/>
-      <w:r>
-        <w:t>);</w:t>
-      </w:r>
-      <w:proofErr w:type="gramEnd"/>
-    </w:p>
-    <w:p>
-      <w:pPr>
-        <w:spacing w:after="0"/>
-      </w:pPr>
-      <w:r>
-        <w:t xml:space="preserve">            }</w:t>
-      </w:r>
-    </w:p>
-    <w:p>
-      <w:pPr>
-        <w:spacing w:after="0"/>
-      </w:pPr>
-    </w:p>
-    <w:p>
-      <w:pPr>
-        <w:spacing w:after="0"/>
-      </w:pPr>
-    </w:p>
-    <w:p>
-      <w:pPr>
-        <w:spacing w:after="0"/>
-      </w:pPr>
-      <w:r>
-        <w:t xml:space="preserve">        }</w:t>
-      </w:r>
-    </w:p>
-    <w:p>
-      <w:pPr>
-        <w:spacing w:after="0"/>
-      </w:pPr>
-      <w:r>
-        <w:t xml:space="preserve">    }</w:t>
-      </w:r>
-    </w:p>
-    <w:p>
-      <w:pPr>
-        <w:spacing w:after="0"/>
-      </w:pPr>
-      <w:r>
-        <w:t>}</w:t>
-      </w:r>
+      <w:pPr>
+        <w:spacing w:after="0"/>
+      </w:pPr>
+    </w:p>
+    <w:p>
+      <w:pPr>
+        <w:spacing w:after="0"/>
+      </w:pPr>
     </w:p>
     <w:p/>
     <w:p/>
@@ -4333,6 +5462,369 @@
     <w:p/>
     <w:p/>
     <w:p/>
+    <w:p/>
+    <w:p>
+      <w:pPr>
+        <w:rPr>
+          <w:b/>
+          <w:bCs/>
+          <w:u w:val="single"/>
+        </w:rPr>
+      </w:pPr>
+      <w:r>
+        <w:t xml:space="preserve">                                                           </w:t>
+      </w:r>
+      <w:r>
+        <w:rPr>
+          <w:b/>
+          <w:bCs/>
+          <w:u w:val="single"/>
+        </w:rPr>
+        <w:t>ADO .NET</w:t>
+      </w:r>
+    </w:p>
+    <w:p/>
+    <w:p>
+      <w:pPr>
+        <w:spacing w:after="0"/>
+        <w:rPr>
+          <w:b/>
+          <w:bCs/>
+          <w:u w:val="single"/>
+        </w:rPr>
+      </w:pPr>
+      <w:r>
+        <w:rPr>
+          <w:b/>
+          <w:bCs/>
+          <w:u w:val="single"/>
+        </w:rPr>
+        <w:t xml:space="preserve">Create connection with </w:t>
+      </w:r>
+      <w:proofErr w:type="spellStart"/>
+      <w:r>
+        <w:rPr>
+          <w:b/>
+          <w:bCs/>
+          <w:u w:val="single"/>
+        </w:rPr>
+        <w:t>sql</w:t>
+      </w:r>
+      <w:proofErr w:type="spellEnd"/>
+      <w:r>
+        <w:rPr>
+          <w:b/>
+          <w:bCs/>
+          <w:u w:val="single"/>
+        </w:rPr>
+        <w:t xml:space="preserve"> server.</w:t>
+      </w:r>
+    </w:p>
+    <w:p>
+      <w:pPr>
+        <w:spacing w:after="0"/>
+      </w:pPr>
+    </w:p>
+    <w:p>
+      <w:pPr>
+        <w:spacing w:after="0"/>
+      </w:pPr>
+      <w:r>
+        <w:t xml:space="preserve">using </w:t>
+      </w:r>
+      <w:proofErr w:type="gramStart"/>
+      <w:r>
+        <w:t>System;</w:t>
+      </w:r>
+      <w:proofErr w:type="gramEnd"/>
+    </w:p>
+    <w:p>
+      <w:pPr>
+        <w:spacing w:after="0"/>
+      </w:pPr>
+      <w:r>
+        <w:t xml:space="preserve">using </w:t>
+      </w:r>
+      <w:proofErr w:type="spellStart"/>
+      <w:proofErr w:type="gramStart"/>
+      <w:r>
+        <w:t>System.Data.SqlClient</w:t>
+      </w:r>
+      <w:proofErr w:type="spellEnd"/>
+      <w:proofErr w:type="gramEnd"/>
+      <w:r>
+        <w:t>;</w:t>
+      </w:r>
+    </w:p>
+    <w:p>
+      <w:pPr>
+        <w:spacing w:after="0"/>
+      </w:pPr>
+    </w:p>
+    <w:p>
+      <w:pPr>
+        <w:spacing w:after="0"/>
+      </w:pPr>
+      <w:r>
+        <w:t xml:space="preserve">namespace </w:t>
+      </w:r>
+      <w:proofErr w:type="spellStart"/>
+      <w:r>
+        <w:t>AdoDotNet</w:t>
+      </w:r>
+      <w:proofErr w:type="spellEnd"/>
+    </w:p>
+    <w:p>
+      <w:pPr>
+        <w:spacing w:after="0"/>
+      </w:pPr>
+      <w:r>
+        <w:t>{</w:t>
+      </w:r>
+    </w:p>
+    <w:p>
+      <w:pPr>
+        <w:spacing w:after="0"/>
+      </w:pPr>
+      <w:r>
+        <w:t xml:space="preserve">     class Program</w:t>
+      </w:r>
+    </w:p>
+    <w:p>
+      <w:pPr>
+        <w:spacing w:after="0"/>
+      </w:pPr>
+      <w:r>
+        <w:t xml:space="preserve">    {</w:t>
+      </w:r>
+    </w:p>
+    <w:p>
+      <w:pPr>
+        <w:spacing w:after="0"/>
+      </w:pPr>
+      <w:r>
+        <w:t xml:space="preserve">        static void Main(</w:t>
+      </w:r>
+      <w:proofErr w:type="gramStart"/>
+      <w:r>
+        <w:t>string[</w:t>
+      </w:r>
+      <w:proofErr w:type="gramEnd"/>
+      <w:r>
+        <w:t xml:space="preserve">] </w:t>
+      </w:r>
+      <w:proofErr w:type="spellStart"/>
+      <w:r>
+        <w:t>args</w:t>
+      </w:r>
+      <w:proofErr w:type="spellEnd"/>
+      <w:r>
+        <w:t>)</w:t>
+      </w:r>
+    </w:p>
+    <w:p>
+      <w:pPr>
+        <w:spacing w:after="0"/>
+      </w:pPr>
+      <w:r>
+        <w:t xml:space="preserve">        {</w:t>
+      </w:r>
+    </w:p>
+    <w:p>
+      <w:pPr>
+        <w:spacing w:after="0"/>
+      </w:pPr>
+      <w:r>
+        <w:t xml:space="preserve">          </w:t>
+      </w:r>
+    </w:p>
+    <w:p>
+      <w:pPr>
+        <w:spacing w:after="0"/>
+      </w:pPr>
+      <w:r>
+        <w:t xml:space="preserve">            string </w:t>
+      </w:r>
+      <w:proofErr w:type="spellStart"/>
+      <w:r>
+        <w:t>connectionString</w:t>
+      </w:r>
+      <w:proofErr w:type="spellEnd"/>
+      <w:r>
+        <w:t xml:space="preserve"> = "Data Source=LAPTOP-           8CMGPOIT</w:t>
+      </w:r>
+      <w:proofErr w:type="gramStart"/>
+      <w:r>
+        <w:t>\\</w:t>
+      </w:r>
+      <w:proofErr w:type="spellStart"/>
+      <w:r>
+        <w:t>SQLEXPRESS;Initial</w:t>
+      </w:r>
+      <w:proofErr w:type="spellEnd"/>
+      <w:proofErr w:type="gramEnd"/>
+      <w:r>
+        <w:t xml:space="preserve"> </w:t>
+      </w:r>
+      <w:proofErr w:type="spellStart"/>
+      <w:r>
+        <w:t>Catalog</w:t>
+      </w:r>
+      <w:proofErr w:type="spellEnd"/>
+      <w:r>
+        <w:t>=</w:t>
+      </w:r>
+      <w:proofErr w:type="spellStart"/>
+      <w:r>
+        <w:t>StudentPortalDb;Integrated</w:t>
+      </w:r>
+      <w:proofErr w:type="spellEnd"/>
+      <w:r>
+        <w:t xml:space="preserve"> Security=</w:t>
+      </w:r>
+      <w:proofErr w:type="spellStart"/>
+      <w:r>
+        <w:t>True;Encrypt</w:t>
+      </w:r>
+      <w:proofErr w:type="spellEnd"/>
+      <w:r>
+        <w:t>=</w:t>
+      </w:r>
+      <w:proofErr w:type="spellStart"/>
+      <w:r>
+        <w:t>True;TrustServerCertificate</w:t>
+      </w:r>
+      <w:proofErr w:type="spellEnd"/>
+      <w:r>
+        <w:t>=True";</w:t>
+      </w:r>
+    </w:p>
+    <w:p>
+      <w:pPr>
+        <w:spacing w:after="0"/>
+      </w:pPr>
+    </w:p>
+    <w:p>
+      <w:pPr>
+        <w:spacing w:after="0"/>
+      </w:pPr>
+    </w:p>
+    <w:p>
+      <w:pPr>
+        <w:spacing w:after="0"/>
+      </w:pPr>
+    </w:p>
+    <w:p>
+      <w:pPr>
+        <w:spacing w:after="0"/>
+      </w:pPr>
+      <w:r>
+        <w:t xml:space="preserve">            using (</w:t>
+      </w:r>
+      <w:proofErr w:type="spellStart"/>
+      <w:r>
+        <w:t>SqlConnection</w:t>
+      </w:r>
+      <w:proofErr w:type="spellEnd"/>
+      <w:r>
+        <w:t xml:space="preserve"> connection = new </w:t>
+      </w:r>
+      <w:proofErr w:type="spellStart"/>
+      <w:r>
+        <w:t>SqlConnection</w:t>
+      </w:r>
+      <w:proofErr w:type="spellEnd"/>
+      <w:r>
+        <w:t>(</w:t>
+      </w:r>
+      <w:proofErr w:type="spellStart"/>
+      <w:r>
+        <w:t>connectionString</w:t>
+      </w:r>
+      <w:proofErr w:type="spellEnd"/>
+      <w:r>
+        <w:t>))</w:t>
+      </w:r>
+    </w:p>
+    <w:p>
+      <w:pPr>
+        <w:spacing w:after="0"/>
+      </w:pPr>
+      <w:r>
+        <w:t xml:space="preserve">            {</w:t>
+      </w:r>
+    </w:p>
+    <w:p>
+      <w:pPr>
+        <w:spacing w:after="0"/>
+      </w:pPr>
+      <w:r>
+        <w:t xml:space="preserve">                </w:t>
+      </w:r>
+      <w:proofErr w:type="spellStart"/>
+      <w:proofErr w:type="gramStart"/>
+      <w:r>
+        <w:t>connection.Open</w:t>
+      </w:r>
+      <w:proofErr w:type="spellEnd"/>
+      <w:proofErr w:type="gramEnd"/>
+      <w:r>
+        <w:t>();</w:t>
+      </w:r>
+    </w:p>
+    <w:p>
+      <w:pPr>
+        <w:spacing w:after="0"/>
+      </w:pPr>
+      <w:r>
+        <w:t xml:space="preserve">                </w:t>
+      </w:r>
+      <w:proofErr w:type="spellStart"/>
+      <w:r>
+        <w:t>Console.WriteLine</w:t>
+      </w:r>
+      <w:proofErr w:type="spellEnd"/>
+      <w:r>
+        <w:t>("Connection opened."</w:t>
+      </w:r>
+      <w:proofErr w:type="gramStart"/>
+      <w:r>
+        <w:t>);</w:t>
+      </w:r>
+      <w:proofErr w:type="gramEnd"/>
+    </w:p>
+    <w:p>
+      <w:pPr>
+        <w:spacing w:after="0"/>
+      </w:pPr>
+      <w:r>
+        <w:t xml:space="preserve">            }</w:t>
+      </w:r>
+    </w:p>
+    <w:p>
+      <w:pPr>
+        <w:spacing w:after="0"/>
+      </w:pPr>
+      <w:r>
+        <w:t xml:space="preserve">        }</w:t>
+      </w:r>
+    </w:p>
+    <w:p>
+      <w:pPr>
+        <w:spacing w:after="0"/>
+      </w:pPr>
+      <w:r>
+        <w:t xml:space="preserve">    }</w:t>
+      </w:r>
+    </w:p>
+    <w:p>
+      <w:pPr>
+        <w:spacing w:after="0"/>
+      </w:pPr>
+      <w:r>
+        <w:t>}</w:t>
+      </w:r>
+    </w:p>
     <w:p/>
     <w:p/>
     <w:p/>

</xml_diff>